<commit_message>
Tilføjet nyt punkt 1 til dagens møde.
</commit_message>
<xml_diff>
--- a/Indkaldelse til gruppemøde #9.docx
+++ b/Indkaldelse til gruppemøde #9.docx
@@ -191,8 +191,6 @@
         </w:rPr>
         <w:t>Kathrines Kælder</w:t>
       </w:r>
-      <w:bookmarkStart w:id="0" w:name="_GoBack"/>
-      <w:bookmarkEnd w:id="0"/>
     </w:p>
     <w:p>
       <w:pPr>
@@ -282,8 +280,38 @@
           <w:sz w:val="24"/>
           <w:szCs w:val="24"/>
         </w:rPr>
+        <w:t>Fælles opgave:</w:t>
+      </w:r>
+      <w:r>
+        <w:rPr>
+          <w:sz w:val="24"/>
+          <w:szCs w:val="24"/>
+        </w:rPr>
+        <w:br/>
+        <w:t>Domæne analyse: Vi skal gerne frem til en domæne model, som skal danne grundlag for det videre forløb.</w:t>
+      </w:r>
+    </w:p>
+    <w:p>
+      <w:pPr>
+        <w:pStyle w:val="Listeafsnit"/>
+        <w:numPr>
+          <w:ilvl w:val="0"/>
+          <w:numId w:val="6"/>
+        </w:numPr>
+        <w:rPr>
+          <w:sz w:val="24"/>
+          <w:szCs w:val="24"/>
+        </w:rPr>
+      </w:pPr>
+      <w:r>
+        <w:rPr>
+          <w:sz w:val="24"/>
+          <w:szCs w:val="24"/>
+        </w:rPr>
         <w:t>Planlægning af ugens opgaver.</w:t>
       </w:r>
+      <w:bookmarkStart w:id="0" w:name="_GoBack"/>
+      <w:bookmarkEnd w:id="0"/>
     </w:p>
     <w:p>
       <w:pPr>

</xml_diff>